<commit_message>
mauro bedinuns, webseite bilder
</commit_message>
<xml_diff>
--- a/01_Organisation/02_Meilensteine/m4/SysP18-Team-10-Bedienungs_und_Wartungsanleitung_2018_06_15.docx
+++ b/01_Organisation/02_Meilensteine/m4/SysP18-Team-10-Bedienungs_und_Wartungsanleitung_2018_06_15.docx
@@ -1,6 +1,6 @@
 
 <file path=word/document.xml><?xml version="1.0" encoding="utf-8"?>
-<w:document xmlns:wpc="http://schemas.microsoft.com/office/word/2010/wordprocessingCanvas" xmlns:cx="http://schemas.microsoft.com/office/drawing/2014/chartex" xmlns:cx1="http://schemas.microsoft.com/office/drawing/2015/9/8/chartex" xmlns:cx2="http://schemas.microsoft.com/office/drawing/2015/10/21/chartex" xmlns:cx3="http://schemas.microsoft.com/office/drawing/2016/5/9/chartex" xmlns:cx4="http://schemas.microsoft.com/office/drawing/2016/5/10/chartex" xmlns:cx5="http://schemas.microsoft.com/office/drawing/2016/5/11/chartex" xmlns:cx6="http://schemas.microsoft.com/office/drawing/2016/5/12/chartex" xmlns:cx7="http://schemas.microsoft.com/office/drawing/2016/5/13/chartex" xmlns:cx8="http://schemas.microsoft.com/office/drawing/2016/5/14/chartex" xmlns:mc="http://schemas.openxmlformats.org/markup-compatibility/2006" xmlns:aink="http://schemas.microsoft.com/office/drawing/2016/ink" xmlns:am3d="http://schemas.microsoft.com/office/drawing/2017/model3d" xmlns:o="urn:schemas-microsoft-com:office:office" xmlns:r="http://schemas.openxmlformats.org/officeDocument/2006/relationships" xmlns:m="http://schemas.openxmlformats.org/officeDocument/2006/math" xmlns:v="urn:schemas-microsoft-com:vml" xmlns:wp14="http://schemas.microsoft.com/office/word/2010/wordprocessingDrawing" xmlns:wp="http://schemas.openxmlformats.org/drawingml/2006/wordprocessingDrawing" xmlns:w10="urn:schemas-microsoft-com:office:word" xmlns:w="http://schemas.openxmlformats.org/wordprocessingml/2006/main" xmlns:w14="http://schemas.microsoft.com/office/word/2010/wordml" xmlns:w15="http://schemas.microsoft.com/office/word/2012/wordml" xmlns:w16cid="http://schemas.microsoft.com/office/word/2016/wordml/cid" xmlns:w16se="http://schemas.microsoft.com/office/word/2015/wordml/symex" xmlns:wpg="http://schemas.microsoft.com/office/word/2010/wordprocessingGroup" xmlns:wpi="http://schemas.microsoft.com/office/word/2010/wordprocessingInk" xmlns:wne="http://schemas.microsoft.com/office/word/2006/wordml" xmlns:wps="http://schemas.microsoft.com/office/word/2010/wordprocessingShape" mc:Ignorable="w14 w15 w16se w16cid wp14">
+<w:document xmlns:wpc="http://schemas.microsoft.com/office/word/2010/wordprocessingCanvas" xmlns:cx="http://schemas.microsoft.com/office/drawing/2014/chartex" xmlns:cx1="http://schemas.microsoft.com/office/drawing/2015/9/8/chartex" xmlns:mc="http://schemas.openxmlformats.org/markup-compatibility/2006" xmlns:o="urn:schemas-microsoft-com:office:office" xmlns:r="http://schemas.openxmlformats.org/officeDocument/2006/relationships" xmlns:m="http://schemas.openxmlformats.org/officeDocument/2006/math" xmlns:v="urn:schemas-microsoft-com:vml" xmlns:wp14="http://schemas.microsoft.com/office/word/2010/wordprocessingDrawing" xmlns:wp="http://schemas.openxmlformats.org/drawingml/2006/wordprocessingDrawing" xmlns:w10="urn:schemas-microsoft-com:office:word" xmlns:w="http://schemas.openxmlformats.org/wordprocessingml/2006/main" xmlns:w14="http://schemas.microsoft.com/office/word/2010/wordml" xmlns:w15="http://schemas.microsoft.com/office/word/2012/wordml" xmlns:w16se="http://schemas.microsoft.com/office/word/2015/wordml/symex" xmlns:wpg="http://schemas.microsoft.com/office/word/2010/wordprocessingGroup" xmlns:wpi="http://schemas.microsoft.com/office/word/2010/wordprocessingInk" xmlns:wne="http://schemas.microsoft.com/office/word/2006/wordml" xmlns:wps="http://schemas.microsoft.com/office/word/2010/wordprocessingShape" mc:Ignorable="w14 w15 w16se wp14">
   <w:body>
     <w:p>
       <w:pPr>
@@ -125,6 +125,53 @@
       <w:r>
         <w:t>Greifarm muss Richtung Spender zeigen und auf die Legosteine ausgerichtet werden.</w:t>
       </w:r>
+      <w:r>
+        <w:t xml:space="preserve"> Roboter in Ausgangstellung bringen: </w:t>
+      </w:r>
+    </w:p>
+    <w:p>
+      <w:pPr>
+        <w:pStyle w:val="Listenabsatz"/>
+        <w:numPr>
+          <w:ilvl w:val="2"/>
+          <w:numId w:val="1"/>
+        </w:numPr>
+      </w:pPr>
+      <w:r>
+        <w:t xml:space="preserve">Arm horizontal verschieben, bis dieser ganz hinten an der Schiene Ankommt. </w:t>
+      </w:r>
+    </w:p>
+    <w:p>
+      <w:pPr>
+        <w:pStyle w:val="Listenabsatz"/>
+        <w:numPr>
+          <w:ilvl w:val="2"/>
+          <w:numId w:val="1"/>
+        </w:numPr>
+      </w:pPr>
+      <w:r>
+        <w:t xml:space="preserve">Arm vertikal verschieben, sodass der </w:t>
+      </w:r>
+      <w:proofErr w:type="spellStart"/>
+      <w:r>
+        <w:t>Servo</w:t>
+      </w:r>
+      <w:proofErr w:type="spellEnd"/>
+      <w:r>
+        <w:t xml:space="preserve">-Motor sich zwischen den beiden Schienen befindet. </w:t>
+      </w:r>
+    </w:p>
+    <w:p>
+      <w:pPr>
+        <w:pStyle w:val="Listenabsatz"/>
+        <w:numPr>
+          <w:ilvl w:val="2"/>
+          <w:numId w:val="1"/>
+        </w:numPr>
+      </w:pPr>
+      <w:r>
+        <w:t xml:space="preserve">Schiene umklappen, sodass sie auf dem Roboter liegt. </w:t>
+      </w:r>
     </w:p>
     <w:p>
       <w:pPr>
@@ -159,45 +206,81 @@
     </w:p>
     <w:p>
       <w:pPr>
-        <w:pStyle w:val="berschrift2"/>
-      </w:pPr>
-      <w:r>
-        <w:t>Wartungsanleitung</w:t>
-      </w:r>
-    </w:p>
-    <w:p>
-      <w:pPr>
-        <w:pStyle w:val="berschrift3"/>
-      </w:pPr>
-      <w:r>
-        <w:t>Mechanik</w:t>
-      </w:r>
-    </w:p>
-    <w:p>
-      <w:r>
-        <w:t>Alle Schrauben sind periodisch zu prüfen und gegeben Falles nachzuziehen.</w:t>
-      </w:r>
-    </w:p>
-    <w:p>
-      <w:r>
-        <w:t xml:space="preserve">Die Lagerung des Roboters muss immer in </w:t>
-      </w:r>
-      <w:r>
-        <w:t>einem trocknen Bereich</w:t>
-      </w:r>
-      <w:r>
-        <w:t xml:space="preserve"> bei Raumtemperatur erfolgen.</w:t>
-      </w:r>
-    </w:p>
-    <w:p>
-      <w:r>
-        <w:t>Der Keilriemen kann mithilfe der Stellschraube ideal gespannt werden.</w:t>
-      </w:r>
+        <w:pStyle w:val="Listenabsatz"/>
+        <w:numPr>
+          <w:ilvl w:val="0"/>
+          <w:numId w:val="1"/>
+        </w:numPr>
+      </w:pPr>
+      <w:r>
+        <w:t>Nach Vollendung des Programms; Hauptschalter betätigen und Roboter wieder in Ausgangsstellung bringen.</w:t>
+      </w:r>
+    </w:p>
+    <w:p>
+      <w:pPr>
+        <w:pStyle w:val="Listenabsatz"/>
+        <w:ind w:left="360"/>
+      </w:pPr>
       <w:bookmarkStart w:id="0" w:name="_GoBack"/>
       <w:bookmarkEnd w:id="0"/>
     </w:p>
     <w:p>
       <w:pPr>
+        <w:pStyle w:val="berschrift2"/>
+      </w:pPr>
+      <w:r>
+        <w:t>Wartungsanleitung</w:t>
+      </w:r>
+    </w:p>
+    <w:p>
+      <w:pPr>
+        <w:pStyle w:val="berschrift3"/>
+      </w:pPr>
+      <w:r>
+        <w:t>Mechanik</w:t>
+      </w:r>
+    </w:p>
+    <w:p>
+      <w:r>
+        <w:t>Alle Schrauben sind periodisch zu prüfen und gegeben Falles nachzuziehen.</w:t>
+      </w:r>
+    </w:p>
+    <w:p>
+      <w:r>
+        <w:t xml:space="preserve">Die Lagerung des Roboters muss immer in </w:t>
+      </w:r>
+      <w:r>
+        <w:t>einem trocknen Bereich</w:t>
+      </w:r>
+      <w:r>
+        <w:t xml:space="preserve"> bei Raumtemperatur erfolgen.</w:t>
+      </w:r>
+    </w:p>
+    <w:p>
+      <w:r>
+        <w:t>Der Keilriemen kann mithilfe der Stel</w:t>
+      </w:r>
+      <w:r>
+        <w:t>lschraube ideal gespa</w:t>
+      </w:r>
+      <w:r>
+        <w:t>nnt und danach m</w:t>
+      </w:r>
+      <w:r>
+        <w:t xml:space="preserve">it der Fixierschraube befestigt </w:t>
+      </w:r>
+      <w:r>
+        <w:t>werden</w:t>
+      </w:r>
+      <w:r>
+        <w:t>.</w:t>
+      </w:r>
+      <w:r>
+        <w:t xml:space="preserve"> </w:t>
+      </w:r>
+    </w:p>
+    <w:p>
+      <w:pPr>
         <w:pStyle w:val="berschrift3"/>
       </w:pPr>
       <w:r>
@@ -254,6 +337,7 @@
         </w:numPr>
       </w:pPr>
       <w:r>
+        <w:lastRenderedPageBreak/>
         <w:t xml:space="preserve">Regelmässiges überprüfen des Ladezustandes ist </w:t>
       </w:r>
       <w:r>
@@ -321,8 +405,8 @@
       </w:r>
     </w:p>
     <w:sectPr>
-      <w:headerReference w:type="default" r:id="rId7"/>
-      <w:footerReference w:type="default" r:id="rId8"/>
+      <w:headerReference w:type="default" r:id="rId8"/>
+      <w:footerReference w:type="default" r:id="rId9"/>
       <w:pgSz w:w="11900" w:h="16840"/>
       <w:pgMar w:top="1417" w:right="1417" w:bottom="1134" w:left="1417" w:header="708" w:footer="708" w:gutter="0"/>
       <w:cols w:space="708"/>
@@ -333,7 +417,7 @@
 </file>
 
 <file path=word/endnotes.xml><?xml version="1.0" encoding="utf-8"?>
-<w:endnotes xmlns:wpc="http://schemas.microsoft.com/office/word/2010/wordprocessingCanvas" xmlns:cx="http://schemas.microsoft.com/office/drawing/2014/chartex" xmlns:cx1="http://schemas.microsoft.com/office/drawing/2015/9/8/chartex" xmlns:cx2="http://schemas.microsoft.com/office/drawing/2015/10/21/chartex" xmlns:cx3="http://schemas.microsoft.com/office/drawing/2016/5/9/chartex" xmlns:cx4="http://schemas.microsoft.com/office/drawing/2016/5/10/chartex" xmlns:cx5="http://schemas.microsoft.com/office/drawing/2016/5/11/chartex" xmlns:cx6="http://schemas.microsoft.com/office/drawing/2016/5/12/chartex" xmlns:cx7="http://schemas.microsoft.com/office/drawing/2016/5/13/chartex" xmlns:cx8="http://schemas.microsoft.com/office/drawing/2016/5/14/chartex" xmlns:mc="http://schemas.openxmlformats.org/markup-compatibility/2006" xmlns:aink="http://schemas.microsoft.com/office/drawing/2016/ink" xmlns:am3d="http://schemas.microsoft.com/office/drawing/2017/model3d" xmlns:o="urn:schemas-microsoft-com:office:office" xmlns:r="http://schemas.openxmlformats.org/officeDocument/2006/relationships" xmlns:m="http://schemas.openxmlformats.org/officeDocument/2006/math" xmlns:v="urn:schemas-microsoft-com:vml" xmlns:wp14="http://schemas.microsoft.com/office/word/2010/wordprocessingDrawing" xmlns:wp="http://schemas.openxmlformats.org/drawingml/2006/wordprocessingDrawing" xmlns:w10="urn:schemas-microsoft-com:office:word" xmlns:w="http://schemas.openxmlformats.org/wordprocessingml/2006/main" xmlns:w14="http://schemas.microsoft.com/office/word/2010/wordml" xmlns:w15="http://schemas.microsoft.com/office/word/2012/wordml" xmlns:w16cid="http://schemas.microsoft.com/office/word/2016/wordml/cid" xmlns:w16se="http://schemas.microsoft.com/office/word/2015/wordml/symex" xmlns:wpg="http://schemas.microsoft.com/office/word/2010/wordprocessingGroup" xmlns:wpi="http://schemas.microsoft.com/office/word/2010/wordprocessingInk" xmlns:wne="http://schemas.microsoft.com/office/word/2006/wordml" xmlns:wps="http://schemas.microsoft.com/office/word/2010/wordprocessingShape" mc:Ignorable="w14 w15 w16se w16cid wp14">
+<w:endnotes xmlns:wpc="http://schemas.microsoft.com/office/word/2010/wordprocessingCanvas" xmlns:cx="http://schemas.microsoft.com/office/drawing/2014/chartex" xmlns:cx1="http://schemas.microsoft.com/office/drawing/2015/9/8/chartex" xmlns:mc="http://schemas.openxmlformats.org/markup-compatibility/2006" xmlns:o="urn:schemas-microsoft-com:office:office" xmlns:r="http://schemas.openxmlformats.org/officeDocument/2006/relationships" xmlns:m="http://schemas.openxmlformats.org/officeDocument/2006/math" xmlns:v="urn:schemas-microsoft-com:vml" xmlns:wp14="http://schemas.microsoft.com/office/word/2010/wordprocessingDrawing" xmlns:wp="http://schemas.openxmlformats.org/drawingml/2006/wordprocessingDrawing" xmlns:w10="urn:schemas-microsoft-com:office:word" xmlns:w="http://schemas.openxmlformats.org/wordprocessingml/2006/main" xmlns:w14="http://schemas.microsoft.com/office/word/2010/wordml" xmlns:w15="http://schemas.microsoft.com/office/word/2012/wordml" xmlns:w16se="http://schemas.microsoft.com/office/word/2015/wordml/symex" xmlns:wpg="http://schemas.microsoft.com/office/word/2010/wordprocessingGroup" xmlns:wpi="http://schemas.microsoft.com/office/word/2010/wordprocessingInk" xmlns:wne="http://schemas.microsoft.com/office/word/2006/wordml" xmlns:wps="http://schemas.microsoft.com/office/word/2010/wordprocessingShape" mc:Ignorable="w14 w15 w16se wp14">
   <w:endnote w:type="separator" w:id="-1">
     <w:p>
       <w:pPr>
@@ -358,7 +442,7 @@
 </file>
 
 <file path=word/footer1.xml><?xml version="1.0" encoding="utf-8"?>
-<w:ftr xmlns:wpc="http://schemas.microsoft.com/office/word/2010/wordprocessingCanvas" xmlns:cx="http://schemas.microsoft.com/office/drawing/2014/chartex" xmlns:cx1="http://schemas.microsoft.com/office/drawing/2015/9/8/chartex" xmlns:cx2="http://schemas.microsoft.com/office/drawing/2015/10/21/chartex" xmlns:cx3="http://schemas.microsoft.com/office/drawing/2016/5/9/chartex" xmlns:cx4="http://schemas.microsoft.com/office/drawing/2016/5/10/chartex" xmlns:cx5="http://schemas.microsoft.com/office/drawing/2016/5/11/chartex" xmlns:cx6="http://schemas.microsoft.com/office/drawing/2016/5/12/chartex" xmlns:cx7="http://schemas.microsoft.com/office/drawing/2016/5/13/chartex" xmlns:cx8="http://schemas.microsoft.com/office/drawing/2016/5/14/chartex" xmlns:mc="http://schemas.openxmlformats.org/markup-compatibility/2006" xmlns:aink="http://schemas.microsoft.com/office/drawing/2016/ink" xmlns:am3d="http://schemas.microsoft.com/office/drawing/2017/model3d" xmlns:o="urn:schemas-microsoft-com:office:office" xmlns:r="http://schemas.openxmlformats.org/officeDocument/2006/relationships" xmlns:m="http://schemas.openxmlformats.org/officeDocument/2006/math" xmlns:v="urn:schemas-microsoft-com:vml" xmlns:wp14="http://schemas.microsoft.com/office/word/2010/wordprocessingDrawing" xmlns:wp="http://schemas.openxmlformats.org/drawingml/2006/wordprocessingDrawing" xmlns:w10="urn:schemas-microsoft-com:office:word" xmlns:w="http://schemas.openxmlformats.org/wordprocessingml/2006/main" xmlns:w14="http://schemas.microsoft.com/office/word/2010/wordml" xmlns:w15="http://schemas.microsoft.com/office/word/2012/wordml" xmlns:w16cid="http://schemas.microsoft.com/office/word/2016/wordml/cid" xmlns:w16se="http://schemas.microsoft.com/office/word/2015/wordml/symex" xmlns:wpg="http://schemas.microsoft.com/office/word/2010/wordprocessingGroup" xmlns:wpi="http://schemas.microsoft.com/office/word/2010/wordprocessingInk" xmlns:wne="http://schemas.microsoft.com/office/word/2006/wordml" xmlns:wps="http://schemas.microsoft.com/office/word/2010/wordprocessingShape" mc:Ignorable="w14 w15 w16se w16cid wp14">
+<w:ftr xmlns:wpc="http://schemas.microsoft.com/office/word/2010/wordprocessingCanvas" xmlns:cx="http://schemas.microsoft.com/office/drawing/2014/chartex" xmlns:cx1="http://schemas.microsoft.com/office/drawing/2015/9/8/chartex" xmlns:mc="http://schemas.openxmlformats.org/markup-compatibility/2006" xmlns:o="urn:schemas-microsoft-com:office:office" xmlns:r="http://schemas.openxmlformats.org/officeDocument/2006/relationships" xmlns:m="http://schemas.openxmlformats.org/officeDocument/2006/math" xmlns:v="urn:schemas-microsoft-com:vml" xmlns:wp14="http://schemas.microsoft.com/office/word/2010/wordprocessingDrawing" xmlns:wp="http://schemas.openxmlformats.org/drawingml/2006/wordprocessingDrawing" xmlns:w10="urn:schemas-microsoft-com:office:word" xmlns:w="http://schemas.openxmlformats.org/wordprocessingml/2006/main" xmlns:w14="http://schemas.microsoft.com/office/word/2010/wordml" xmlns:w15="http://schemas.microsoft.com/office/word/2012/wordml" xmlns:w16se="http://schemas.microsoft.com/office/word/2015/wordml/symex" xmlns:wpg="http://schemas.microsoft.com/office/word/2010/wordprocessingGroup" xmlns:wpi="http://schemas.microsoft.com/office/word/2010/wordprocessingInk" xmlns:wne="http://schemas.microsoft.com/office/word/2006/wordml" xmlns:wps="http://schemas.microsoft.com/office/word/2010/wordprocessingShape" mc:Ignorable="w14 w15 w16se wp14">
   <w:p>
     <w:pPr>
       <w:pStyle w:val="Fuzeile"/>
@@ -448,9 +532,10 @@
       <w:rPr>
         <w:b/>
         <w:bCs/>
-        <w:sz w:val="14"/>
-      </w:rPr>
-      <w:t>1</w:t>
+        <w:noProof/>
+        <w:sz w:val="14"/>
+      </w:rPr>
+      <w:t>2</w:t>
     </w:r>
     <w:r>
       <w:rPr>
@@ -502,9 +587,10 @@
       <w:rPr>
         <w:b/>
         <w:bCs/>
-        <w:sz w:val="14"/>
-      </w:rPr>
-      <w:t>4</w:t>
+        <w:noProof/>
+        <w:sz w:val="14"/>
+      </w:rPr>
+      <w:t>2</w:t>
     </w:r>
     <w:r>
       <w:rPr>
@@ -540,7 +626,7 @@
 </file>
 
 <file path=word/footnotes.xml><?xml version="1.0" encoding="utf-8"?>
-<w:footnotes xmlns:wpc="http://schemas.microsoft.com/office/word/2010/wordprocessingCanvas" xmlns:cx="http://schemas.microsoft.com/office/drawing/2014/chartex" xmlns:cx1="http://schemas.microsoft.com/office/drawing/2015/9/8/chartex" xmlns:cx2="http://schemas.microsoft.com/office/drawing/2015/10/21/chartex" xmlns:cx3="http://schemas.microsoft.com/office/drawing/2016/5/9/chartex" xmlns:cx4="http://schemas.microsoft.com/office/drawing/2016/5/10/chartex" xmlns:cx5="http://schemas.microsoft.com/office/drawing/2016/5/11/chartex" xmlns:cx6="http://schemas.microsoft.com/office/drawing/2016/5/12/chartex" xmlns:cx7="http://schemas.microsoft.com/office/drawing/2016/5/13/chartex" xmlns:cx8="http://schemas.microsoft.com/office/drawing/2016/5/14/chartex" xmlns:mc="http://schemas.openxmlformats.org/markup-compatibility/2006" xmlns:aink="http://schemas.microsoft.com/office/drawing/2016/ink" xmlns:am3d="http://schemas.microsoft.com/office/drawing/2017/model3d" xmlns:o="urn:schemas-microsoft-com:office:office" xmlns:r="http://schemas.openxmlformats.org/officeDocument/2006/relationships" xmlns:m="http://schemas.openxmlformats.org/officeDocument/2006/math" xmlns:v="urn:schemas-microsoft-com:vml" xmlns:wp14="http://schemas.microsoft.com/office/word/2010/wordprocessingDrawing" xmlns:wp="http://schemas.openxmlformats.org/drawingml/2006/wordprocessingDrawing" xmlns:w10="urn:schemas-microsoft-com:office:word" xmlns:w="http://schemas.openxmlformats.org/wordprocessingml/2006/main" xmlns:w14="http://schemas.microsoft.com/office/word/2010/wordml" xmlns:w15="http://schemas.microsoft.com/office/word/2012/wordml" xmlns:w16cid="http://schemas.microsoft.com/office/word/2016/wordml/cid" xmlns:w16se="http://schemas.microsoft.com/office/word/2015/wordml/symex" xmlns:wpg="http://schemas.microsoft.com/office/word/2010/wordprocessingGroup" xmlns:wpi="http://schemas.microsoft.com/office/word/2010/wordprocessingInk" xmlns:wne="http://schemas.microsoft.com/office/word/2006/wordml" xmlns:wps="http://schemas.microsoft.com/office/word/2010/wordprocessingShape" mc:Ignorable="w14 w15 w16se w16cid wp14">
+<w:footnotes xmlns:wpc="http://schemas.microsoft.com/office/word/2010/wordprocessingCanvas" xmlns:cx="http://schemas.microsoft.com/office/drawing/2014/chartex" xmlns:cx1="http://schemas.microsoft.com/office/drawing/2015/9/8/chartex" xmlns:mc="http://schemas.openxmlformats.org/markup-compatibility/2006" xmlns:o="urn:schemas-microsoft-com:office:office" xmlns:r="http://schemas.openxmlformats.org/officeDocument/2006/relationships" xmlns:m="http://schemas.openxmlformats.org/officeDocument/2006/math" xmlns:v="urn:schemas-microsoft-com:vml" xmlns:wp14="http://schemas.microsoft.com/office/word/2010/wordprocessingDrawing" xmlns:wp="http://schemas.openxmlformats.org/drawingml/2006/wordprocessingDrawing" xmlns:w10="urn:schemas-microsoft-com:office:word" xmlns:w="http://schemas.openxmlformats.org/wordprocessingml/2006/main" xmlns:w14="http://schemas.microsoft.com/office/word/2010/wordml" xmlns:w15="http://schemas.microsoft.com/office/word/2012/wordml" xmlns:w16se="http://schemas.microsoft.com/office/word/2015/wordml/symex" xmlns:wpg="http://schemas.microsoft.com/office/word/2010/wordprocessingGroup" xmlns:wpi="http://schemas.microsoft.com/office/word/2010/wordprocessingInk" xmlns:wne="http://schemas.microsoft.com/office/word/2006/wordml" xmlns:wps="http://schemas.microsoft.com/office/word/2010/wordprocessingShape" mc:Ignorable="w14 w15 w16se wp14">
   <w:footnote w:type="separator" w:id="-1">
     <w:p>
       <w:pPr>
@@ -565,7 +651,7 @@
 </file>
 
 <file path=word/header1.xml><?xml version="1.0" encoding="utf-8"?>
-<w:hdr xmlns:wpc="http://schemas.microsoft.com/office/word/2010/wordprocessingCanvas" xmlns:cx="http://schemas.microsoft.com/office/drawing/2014/chartex" xmlns:cx1="http://schemas.microsoft.com/office/drawing/2015/9/8/chartex" xmlns:cx2="http://schemas.microsoft.com/office/drawing/2015/10/21/chartex" xmlns:cx3="http://schemas.microsoft.com/office/drawing/2016/5/9/chartex" xmlns:cx4="http://schemas.microsoft.com/office/drawing/2016/5/10/chartex" xmlns:cx5="http://schemas.microsoft.com/office/drawing/2016/5/11/chartex" xmlns:cx6="http://schemas.microsoft.com/office/drawing/2016/5/12/chartex" xmlns:cx7="http://schemas.microsoft.com/office/drawing/2016/5/13/chartex" xmlns:cx8="http://schemas.microsoft.com/office/drawing/2016/5/14/chartex" xmlns:mc="http://schemas.openxmlformats.org/markup-compatibility/2006" xmlns:aink="http://schemas.microsoft.com/office/drawing/2016/ink" xmlns:am3d="http://schemas.microsoft.com/office/drawing/2017/model3d" xmlns:o="urn:schemas-microsoft-com:office:office" xmlns:r="http://schemas.openxmlformats.org/officeDocument/2006/relationships" xmlns:m="http://schemas.openxmlformats.org/officeDocument/2006/math" xmlns:v="urn:schemas-microsoft-com:vml" xmlns:wp14="http://schemas.microsoft.com/office/word/2010/wordprocessingDrawing" xmlns:wp="http://schemas.openxmlformats.org/drawingml/2006/wordprocessingDrawing" xmlns:w10="urn:schemas-microsoft-com:office:word" xmlns:w="http://schemas.openxmlformats.org/wordprocessingml/2006/main" xmlns:w14="http://schemas.microsoft.com/office/word/2010/wordml" xmlns:w15="http://schemas.microsoft.com/office/word/2012/wordml" xmlns:w16cid="http://schemas.microsoft.com/office/word/2016/wordml/cid" xmlns:w16se="http://schemas.microsoft.com/office/word/2015/wordml/symex" xmlns:wpg="http://schemas.microsoft.com/office/word/2010/wordprocessingGroup" xmlns:wpi="http://schemas.microsoft.com/office/word/2010/wordprocessingInk" xmlns:wne="http://schemas.microsoft.com/office/word/2006/wordml" xmlns:wps="http://schemas.microsoft.com/office/word/2010/wordprocessingShape" mc:Ignorable="w14 w15 w16se w16cid wp14">
+<w:hdr xmlns:wpc="http://schemas.microsoft.com/office/word/2010/wordprocessingCanvas" xmlns:cx="http://schemas.microsoft.com/office/drawing/2014/chartex" xmlns:cx1="http://schemas.microsoft.com/office/drawing/2015/9/8/chartex" xmlns:mc="http://schemas.openxmlformats.org/markup-compatibility/2006" xmlns:o="urn:schemas-microsoft-com:office:office" xmlns:r="http://schemas.openxmlformats.org/officeDocument/2006/relationships" xmlns:m="http://schemas.openxmlformats.org/officeDocument/2006/math" xmlns:v="urn:schemas-microsoft-com:vml" xmlns:wp14="http://schemas.microsoft.com/office/word/2010/wordprocessingDrawing" xmlns:wp="http://schemas.openxmlformats.org/drawingml/2006/wordprocessingDrawing" xmlns:w10="urn:schemas-microsoft-com:office:word" xmlns:w="http://schemas.openxmlformats.org/wordprocessingml/2006/main" xmlns:w14="http://schemas.microsoft.com/office/word/2010/wordml" xmlns:w15="http://schemas.microsoft.com/office/word/2012/wordml" xmlns:w16se="http://schemas.microsoft.com/office/word/2015/wordml/symex" xmlns:wpg="http://schemas.microsoft.com/office/word/2010/wordprocessingGroup" xmlns:wpi="http://schemas.microsoft.com/office/word/2010/wordprocessingInk" xmlns:wne="http://schemas.microsoft.com/office/word/2006/wordml" xmlns:wps="http://schemas.microsoft.com/office/word/2010/wordprocessingShape" mc:Ignorable="w14 w15 w16se wp14">
   <w:p>
     <w:pPr>
       <w:pStyle w:val="Kopfzeile"/>
@@ -625,7 +711,7 @@
 </file>
 
 <file path=word/numbering.xml><?xml version="1.0" encoding="utf-8"?>
-<w:numbering xmlns:wpc="http://schemas.microsoft.com/office/word/2010/wordprocessingCanvas" xmlns:cx="http://schemas.microsoft.com/office/drawing/2014/chartex" xmlns:cx1="http://schemas.microsoft.com/office/drawing/2015/9/8/chartex" xmlns:cx2="http://schemas.microsoft.com/office/drawing/2015/10/21/chartex" xmlns:cx3="http://schemas.microsoft.com/office/drawing/2016/5/9/chartex" xmlns:cx4="http://schemas.microsoft.com/office/drawing/2016/5/10/chartex" xmlns:cx5="http://schemas.microsoft.com/office/drawing/2016/5/11/chartex" xmlns:cx6="http://schemas.microsoft.com/office/drawing/2016/5/12/chartex" xmlns:cx7="http://schemas.microsoft.com/office/drawing/2016/5/13/chartex" xmlns:cx8="http://schemas.microsoft.com/office/drawing/2016/5/14/chartex" xmlns:mc="http://schemas.openxmlformats.org/markup-compatibility/2006" xmlns:aink="http://schemas.microsoft.com/office/drawing/2016/ink" xmlns:am3d="http://schemas.microsoft.com/office/drawing/2017/model3d" xmlns:o="urn:schemas-microsoft-com:office:office" xmlns:r="http://schemas.openxmlformats.org/officeDocument/2006/relationships" xmlns:m="http://schemas.openxmlformats.org/officeDocument/2006/math" xmlns:v="urn:schemas-microsoft-com:vml" xmlns:wp14="http://schemas.microsoft.com/office/word/2010/wordprocessingDrawing" xmlns:wp="http://schemas.openxmlformats.org/drawingml/2006/wordprocessingDrawing" xmlns:w10="urn:schemas-microsoft-com:office:word" xmlns:w="http://schemas.openxmlformats.org/wordprocessingml/2006/main" xmlns:w14="http://schemas.microsoft.com/office/word/2010/wordml" xmlns:w15="http://schemas.microsoft.com/office/word/2012/wordml" xmlns:w16cid="http://schemas.microsoft.com/office/word/2016/wordml/cid" xmlns:w16se="http://schemas.microsoft.com/office/word/2015/wordml/symex" xmlns:wpg="http://schemas.microsoft.com/office/word/2010/wordprocessingGroup" xmlns:wpi="http://schemas.microsoft.com/office/word/2010/wordprocessingInk" xmlns:wne="http://schemas.microsoft.com/office/word/2006/wordml" xmlns:wps="http://schemas.microsoft.com/office/word/2010/wordprocessingShape" mc:Ignorable="w14 w15 w16se w16cid wp14">
+<w:numbering xmlns:wpc="http://schemas.microsoft.com/office/word/2010/wordprocessingCanvas" xmlns:cx="http://schemas.microsoft.com/office/drawing/2014/chartex" xmlns:cx1="http://schemas.microsoft.com/office/drawing/2015/9/8/chartex" xmlns:mc="http://schemas.openxmlformats.org/markup-compatibility/2006" xmlns:o="urn:schemas-microsoft-com:office:office" xmlns:r="http://schemas.openxmlformats.org/officeDocument/2006/relationships" xmlns:m="http://schemas.openxmlformats.org/officeDocument/2006/math" xmlns:v="urn:schemas-microsoft-com:vml" xmlns:wp14="http://schemas.microsoft.com/office/word/2010/wordprocessingDrawing" xmlns:wp="http://schemas.openxmlformats.org/drawingml/2006/wordprocessingDrawing" xmlns:w10="urn:schemas-microsoft-com:office:word" xmlns:w="http://schemas.openxmlformats.org/wordprocessingml/2006/main" xmlns:w14="http://schemas.microsoft.com/office/word/2010/wordml" xmlns:w15="http://schemas.microsoft.com/office/word/2012/wordml" xmlns:w16se="http://schemas.microsoft.com/office/word/2015/wordml/symex" xmlns:wpg="http://schemas.microsoft.com/office/word/2010/wordprocessingGroup" xmlns:wpi="http://schemas.microsoft.com/office/word/2010/wordprocessingInk" xmlns:wne="http://schemas.microsoft.com/office/word/2006/wordml" xmlns:wps="http://schemas.microsoft.com/office/word/2010/wordprocessingShape" mc:Ignorable="w14 w15 w16se wp14">
   <w:abstractNum w:abstractNumId="0" w15:restartNumberingAfterBreak="0">
     <w:nsid w:val="1FDD20D5"/>
     <w:multiLevelType w:val="multilevel"/>
@@ -924,7 +1010,7 @@
 </file>
 
 <file path=word/styles.xml><?xml version="1.0" encoding="utf-8"?>
-<w:styles xmlns:mc="http://schemas.openxmlformats.org/markup-compatibility/2006" xmlns:r="http://schemas.openxmlformats.org/officeDocument/2006/relationships" xmlns:w="http://schemas.openxmlformats.org/wordprocessingml/2006/main" xmlns:w14="http://schemas.microsoft.com/office/word/2010/wordml" xmlns:w15="http://schemas.microsoft.com/office/word/2012/wordml" xmlns:w16cid="http://schemas.microsoft.com/office/word/2016/wordml/cid" xmlns:w16se="http://schemas.microsoft.com/office/word/2015/wordml/symex" mc:Ignorable="w14 w15 w16se w16cid">
+<w:styles xmlns:mc="http://schemas.openxmlformats.org/markup-compatibility/2006" xmlns:r="http://schemas.openxmlformats.org/officeDocument/2006/relationships" xmlns:w="http://schemas.openxmlformats.org/wordprocessingml/2006/main" xmlns:w14="http://schemas.microsoft.com/office/word/2010/wordml" xmlns:w15="http://schemas.microsoft.com/office/word/2012/wordml" xmlns:w16se="http://schemas.microsoft.com/office/word/2015/wordml/symex" mc:Ignorable="w14 w15 w16se">
   <w:docDefaults>
     <w:rPrDefault>
       <w:rPr>
@@ -936,7 +1022,7 @@
     </w:rPrDefault>
     <w:pPrDefault/>
   </w:docDefaults>
-  <w:latentStyles w:defLockedState="0" w:defUIPriority="99" w:defSemiHidden="0" w:defUnhideWhenUsed="0" w:defQFormat="0" w:count="375">
+  <w:latentStyles w:defLockedState="0" w:defUIPriority="99" w:defSemiHidden="0" w:defUnhideWhenUsed="0" w:defQFormat="0" w:count="371">
     <w:lsdException w:name="Normal" w:uiPriority="0" w:qFormat="1"/>
     <w:lsdException w:name="heading 1" w:uiPriority="9" w:qFormat="1"/>
     <w:lsdException w:name="heading 2" w:semiHidden="1" w:uiPriority="9" w:unhideWhenUsed="1" w:qFormat="1"/>
@@ -1308,8 +1394,6 @@
     <w:lsdException w:name="List Table 5 Dark Accent 6" w:uiPriority="50"/>
     <w:lsdException w:name="List Table 6 Colorful Accent 6" w:uiPriority="51"/>
     <w:lsdException w:name="List Table 7 Colorful Accent 6" w:uiPriority="52"/>
-    <w:lsdException w:name="Mention" w:semiHidden="1" w:unhideWhenUsed="1"/>
-    <w:lsdException w:name="Smart Hyperlink" w:semiHidden="1" w:unhideWhenUsed="1"/>
   </w:latentStyles>
   <w:style w:type="paragraph" w:default="1" w:styleId="Standard">
     <w:name w:val="Normal"/>
@@ -1832,4 +1916,16 @@
     </a:ext>
   </a:extLst>
 </a:theme>
+</file>
+
+<file path=customXml/item1.xml><?xml version="1.0" encoding="utf-8"?>
+<b:Sources xmlns:b="http://schemas.openxmlformats.org/officeDocument/2006/bibliography" xmlns="http://schemas.openxmlformats.org/officeDocument/2006/bibliography" SelectedStyle="\APASixthEditionOfficeOnline.xsl" StyleName="APA" Version="6"/>
+</file>
+
+<file path=customXml/itemProps1.xml><?xml version="1.0" encoding="utf-8"?>
+<ds:datastoreItem xmlns:ds="http://schemas.openxmlformats.org/officeDocument/2006/customXml" ds:itemID="{253F120F-D028-4996-BE3A-68FA53F19087}">
+  <ds:schemaRefs>
+    <ds:schemaRef ds:uri="http://schemas.openxmlformats.org/officeDocument/2006/bibliography"/>
+  </ds:schemaRefs>
+</ds:datastoreItem>
 </file>
</xml_diff>